<commit_message>
Update Data Wrangling Project Report.docx
</commit_message>
<xml_diff>
--- a/Results/Data Wrangling Project Report.docx
+++ b/Results/Data Wrangling Project Report.docx
@@ -7825,55 +7825,147 @@
         <w:rPr>
           <w:rFonts w:ascii="Times New Roman" w:eastAsia="Times New Roman" w:hAnsi="Times New Roman" w:cs="Times New Roman"/>
         </w:rPr>
-        <w:t>The top 5 Countries with a lot of billionaires ha</w:t>
-      </w:r>
-      <w:r>
-        <w:rPr>
-          <w:rFonts w:ascii="Times New Roman" w:eastAsia="Times New Roman" w:hAnsi="Times New Roman" w:cs="Times New Roman"/>
-        </w:rPr>
-        <w:t xml:space="preserve">ve </w:t>
-      </w:r>
-      <w:r>
-        <w:rPr>
-          <w:rFonts w:ascii="Times New Roman" w:eastAsia="Times New Roman" w:hAnsi="Times New Roman" w:cs="Times New Roman"/>
-        </w:rPr>
-        <w:t xml:space="preserve">unemployment rates that range around 5%. </w:t>
-      </w:r>
-      <w:r>
-        <w:rPr>
-          <w:rFonts w:ascii="Times New Roman" w:eastAsia="Times New Roman" w:hAnsi="Times New Roman" w:cs="Times New Roman"/>
-        </w:rPr>
-        <w:t>This once again is a sign of a stable and established economy, countries</w:t>
-      </w:r>
-      <w:r>
-        <w:rPr>
-          <w:rFonts w:ascii="Times New Roman" w:eastAsia="Times New Roman" w:hAnsi="Times New Roman" w:cs="Times New Roman"/>
-        </w:rPr>
-        <w:t xml:space="preserve"> with low billionaires have unemployment that reaches as high as </w:t>
-      </w:r>
-      <w:r>
-        <w:rPr>
-          <w:rFonts w:ascii="Times New Roman" w:eastAsia="Times New Roman" w:hAnsi="Times New Roman" w:cs="Times New Roman"/>
-        </w:rPr>
-        <w:t xml:space="preserve">15%. </w:t>
-      </w:r>
-      <w:r>
-        <w:rPr>
-          <w:rFonts w:ascii="Times New Roman" w:eastAsia="Times New Roman" w:hAnsi="Times New Roman" w:cs="Times New Roman"/>
-        </w:rPr>
-        <w:t>This comparison</w:t>
-      </w:r>
-      <w:r>
-        <w:rPr>
-          <w:rFonts w:ascii="Times New Roman" w:eastAsia="Times New Roman" w:hAnsi="Times New Roman" w:cs="Times New Roman"/>
-        </w:rPr>
-        <w:t xml:space="preserve"> leads us to the conclusion that countries with a lot </w:t>
-      </w:r>
-      <w:r>
-        <w:rPr>
-          <w:rFonts w:ascii="Times New Roman" w:eastAsia="Times New Roman" w:hAnsi="Times New Roman" w:cs="Times New Roman"/>
-        </w:rPr>
-        <w:t xml:space="preserve">of billionaires signal healthy economies. </w:t>
+        <w:t>The top 5 Countries with a lot of billionaires have unemployment rates that range around 5%. This once again is a sign of a stable and established economy, countries</w:t>
+      </w:r>
+      <w:r>
+        <w:rPr>
+          <w:rFonts w:ascii="Times New Roman" w:eastAsia="Times New Roman" w:hAnsi="Times New Roman" w:cs="Times New Roman"/>
+        </w:rPr>
+        <w:t xml:space="preserve"> with low billionaires have unemployment that reaches as high as 15%. </w:t>
+      </w:r>
+      <w:r>
+        <w:rPr>
+          <w:rFonts w:ascii="Times New Roman" w:eastAsia="Times New Roman" w:hAnsi="Times New Roman" w:cs="Times New Roman"/>
+        </w:rPr>
+        <w:t xml:space="preserve">This comparison leads us to the conclusion that countries with a lot of billionaires signal healthy economies. </w:t>
+      </w:r>
+    </w:p>
+    <w:p>
+      <w:pPr>
+        <w:rPr>
+          <w:rFonts w:ascii="Times New Roman" w:eastAsia="Times New Roman" w:hAnsi="Times New Roman" w:cs="Times New Roman"/>
+        </w:rPr>
+      </w:pPr>
+    </w:p>
+    <w:p>
+      <w:pPr>
+        <w:rPr>
+          <w:rFonts w:ascii="Times New Roman" w:eastAsia="Times New Roman" w:hAnsi="Times New Roman" w:cs="Times New Roman"/>
+        </w:rPr>
+      </w:pPr>
+      <w:r>
+        <w:rPr>
+          <w:rFonts w:ascii="Times New Roman" w:eastAsia="Times New Roman" w:hAnsi="Times New Roman" w:cs="Times New Roman"/>
+        </w:rPr>
+        <w:t>In conclusion</w:t>
+      </w:r>
+      <w:r>
+        <w:rPr>
+          <w:rFonts w:ascii="Times New Roman" w:eastAsia="Times New Roman" w:hAnsi="Times New Roman" w:cs="Times New Roman"/>
+        </w:rPr>
+        <w:t>,</w:t>
+      </w:r>
+      <w:r>
+        <w:rPr>
+          <w:rFonts w:ascii="Times New Roman" w:eastAsia="Times New Roman" w:hAnsi="Times New Roman" w:cs="Times New Roman"/>
+        </w:rPr>
+        <w:t xml:space="preserve"> we feel that countries having a lot </w:t>
+      </w:r>
+      <w:r>
+        <w:rPr>
+          <w:rFonts w:ascii="Times New Roman" w:eastAsia="Times New Roman" w:hAnsi="Times New Roman" w:cs="Times New Roman"/>
+        </w:rPr>
+        <w:t xml:space="preserve">of billionaires is a sign of a strong flourishing economy. Our project does only look at two metrics for </w:t>
+      </w:r>
+      <w:r>
+        <w:rPr>
+          <w:rFonts w:ascii="Times New Roman" w:eastAsia="Times New Roman" w:hAnsi="Times New Roman" w:cs="Times New Roman"/>
+        </w:rPr>
+        <w:t>measuring</w:t>
+      </w:r>
+      <w:r>
+        <w:rPr>
+          <w:rFonts w:ascii="Times New Roman" w:eastAsia="Times New Roman" w:hAnsi="Times New Roman" w:cs="Times New Roman"/>
+        </w:rPr>
+        <w:t xml:space="preserve"> an economy and while we </w:t>
+      </w:r>
+      <w:r>
+        <w:rPr>
+          <w:rFonts w:ascii="Times New Roman" w:eastAsia="Times New Roman" w:hAnsi="Times New Roman" w:cs="Times New Roman"/>
+        </w:rPr>
+        <w:t>acknowledge</w:t>
+      </w:r>
+      <w:r>
+        <w:rPr>
+          <w:rFonts w:ascii="Times New Roman" w:eastAsia="Times New Roman" w:hAnsi="Times New Roman" w:cs="Times New Roman"/>
+        </w:rPr>
+        <w:t xml:space="preserve"> there are many more</w:t>
+      </w:r>
+      <w:r>
+        <w:rPr>
+          <w:rFonts w:ascii="Times New Roman" w:eastAsia="Times New Roman" w:hAnsi="Times New Roman" w:cs="Times New Roman"/>
+        </w:rPr>
+        <w:t>,</w:t>
+      </w:r>
+      <w:r>
+        <w:rPr>
+          <w:rFonts w:ascii="Times New Roman" w:eastAsia="Times New Roman" w:hAnsi="Times New Roman" w:cs="Times New Roman"/>
+        </w:rPr>
+        <w:t xml:space="preserve"> we think that they are good signals of a </w:t>
+      </w:r>
+      <w:r>
+        <w:rPr>
+          <w:rFonts w:ascii="Times New Roman" w:eastAsia="Times New Roman" w:hAnsi="Times New Roman" w:cs="Times New Roman"/>
+        </w:rPr>
+        <w:t xml:space="preserve">stable economy. </w:t>
+      </w:r>
+      <w:r>
+        <w:rPr>
+          <w:rFonts w:ascii="Times New Roman" w:eastAsia="Times New Roman" w:hAnsi="Times New Roman" w:cs="Times New Roman"/>
+        </w:rPr>
+        <w:t xml:space="preserve">In addition, the countries that separate themselves in terms of </w:t>
+      </w:r>
+      <w:r>
+        <w:rPr>
+          <w:rFonts w:ascii="Times New Roman" w:eastAsia="Times New Roman" w:hAnsi="Times New Roman" w:cs="Times New Roman"/>
+        </w:rPr>
+        <w:t xml:space="preserve">the </w:t>
+      </w:r>
+      <w:r>
+        <w:rPr>
+          <w:rFonts w:ascii="Times New Roman" w:eastAsia="Times New Roman" w:hAnsi="Times New Roman" w:cs="Times New Roman"/>
+        </w:rPr>
+        <w:t xml:space="preserve">number of billionaires are also countries that are seen as </w:t>
+      </w:r>
+      <w:r>
+        <w:rPr>
+          <w:rFonts w:ascii="Times New Roman" w:eastAsia="Times New Roman" w:hAnsi="Times New Roman" w:cs="Times New Roman"/>
+        </w:rPr>
+        <w:t>world leaders</w:t>
+      </w:r>
+      <w:r>
+        <w:rPr>
+          <w:rFonts w:ascii="Times New Roman" w:eastAsia="Times New Roman" w:hAnsi="Times New Roman" w:cs="Times New Roman"/>
+        </w:rPr>
+        <w:t xml:space="preserve"> </w:t>
+      </w:r>
+      <w:r>
+        <w:rPr>
+          <w:rFonts w:ascii="Times New Roman" w:eastAsia="Times New Roman" w:hAnsi="Times New Roman" w:cs="Times New Roman"/>
+        </w:rPr>
+        <w:t>so it makes sense</w:t>
+      </w:r>
+      <w:r>
+        <w:rPr>
+          <w:rFonts w:ascii="Times New Roman" w:eastAsia="Times New Roman" w:hAnsi="Times New Roman" w:cs="Times New Roman"/>
+        </w:rPr>
+        <w:t xml:space="preserve"> that </w:t>
+      </w:r>
+      <w:r>
+        <w:rPr>
+          <w:rFonts w:ascii="Times New Roman" w:eastAsia="Times New Roman" w:hAnsi="Times New Roman" w:cs="Times New Roman"/>
+        </w:rPr>
+        <w:t xml:space="preserve">they would have healthy economies. </w:t>
       </w:r>
     </w:p>
     <w:p>

</xml_diff>